<commit_message>
Edited zoop output to streamline data processing
</commit_message>
<xml_diff>
--- a/Salinity_Zooplankton_analysis/Zooplankton-data-input-for-LCM.docx
+++ b/Salinity_Zooplankton_analysis/Zooplankton-data-input-for-LCM.docx
@@ -7409,7 +7409,496 @@
         <w:rPr>
           <w:rStyle w:val="NormalTok"/>
         </w:rPr>
-        <w:t xml:space="preserve"> Year)</w:t>
+        <w:t xml:space="preserve"> Year) </w:t>
+      </w:r>
+      <w:r>
+        <w:rPr>
+          <w:rStyle w:val="SpecialCharTok"/>
+        </w:rPr>
+        <w:t xml:space="preserve">%&gt;%</w:t>
+      </w:r>
+      <w:r>
+        <w:br/>
+      </w:r>
+      <w:r>
+        <w:rPr>
+          <w:rStyle w:val="NormalTok"/>
+        </w:rPr>
+        <w:t xml:space="preserve">  </w:t>
+      </w:r>
+      <w:r>
+        <w:rPr>
+          <w:rStyle w:val="FunctionTok"/>
+        </w:rPr>
+        <w:t xml:space="preserve">mutate</w:t>
+      </w:r>
+      <w:r>
+        <w:rPr>
+          <w:rStyle w:val="NormalTok"/>
+        </w:rPr>
+        <w:t xml:space="preserve">(</w:t>
+      </w:r>
+      <w:r>
+        <w:rPr>
+          <w:rStyle w:val="AttributeTok"/>
+        </w:rPr>
+        <w:t xml:space="preserve">scenario=</w:t>
+      </w:r>
+      <w:r>
+        <w:rPr>
+          <w:rStyle w:val="FunctionTok"/>
+        </w:rPr>
+        <w:t xml:space="preserve">gsub</w:t>
+      </w:r>
+      <w:r>
+        <w:rPr>
+          <w:rStyle w:val="NormalTok"/>
+        </w:rPr>
+        <w:t xml:space="preserve">(</w:t>
+      </w:r>
+      <w:r>
+        <w:rPr>
+          <w:rStyle w:val="StringTok"/>
+        </w:rPr>
+        <w:t xml:space="preserve">"sal_"</w:t>
+      </w:r>
+      <w:r>
+        <w:rPr>
+          <w:rStyle w:val="NormalTok"/>
+        </w:rPr>
+        <w:t xml:space="preserve">,</w:t>
+      </w:r>
+      <w:r>
+        <w:rPr>
+          <w:rStyle w:val="StringTok"/>
+        </w:rPr>
+        <w:t xml:space="preserve">""</w:t>
+      </w:r>
+      <w:r>
+        <w:rPr>
+          <w:rStyle w:val="NormalTok"/>
+        </w:rPr>
+        <w:t xml:space="preserve">,scenario)) </w:t>
+      </w:r>
+      <w:r>
+        <w:rPr>
+          <w:rStyle w:val="SpecialCharTok"/>
+        </w:rPr>
+        <w:t xml:space="preserve">%&gt;%</w:t>
+      </w:r>
+      <w:r>
+        <w:br/>
+      </w:r>
+      <w:r>
+        <w:rPr>
+          <w:rStyle w:val="NormalTok"/>
+        </w:rPr>
+        <w:t xml:space="preserve">  </w:t>
+      </w:r>
+      <w:r>
+        <w:rPr>
+          <w:rStyle w:val="FunctionTok"/>
+        </w:rPr>
+        <w:t xml:space="preserve">mutate</w:t>
+      </w:r>
+      <w:r>
+        <w:rPr>
+          <w:rStyle w:val="NormalTok"/>
+        </w:rPr>
+        <w:t xml:space="preserve">(</w:t>
+      </w:r>
+      <w:r>
+        <w:rPr>
+          <w:rStyle w:val="AttributeTok"/>
+        </w:rPr>
+        <w:t xml:space="preserve">zoop_model_prediction=</w:t>
+      </w:r>
+      <w:r>
+        <w:rPr>
+          <w:rStyle w:val="NormalTok"/>
+        </w:rPr>
+        <w:t xml:space="preserve"> </w:t>
+      </w:r>
+      <w:r>
+        <w:rPr>
+          <w:rStyle w:val="FunctionTok"/>
+        </w:rPr>
+        <w:t xml:space="preserve">case_when</w:t>
+      </w:r>
+      <w:r>
+        <w:rPr>
+          <w:rStyle w:val="NormalTok"/>
+        </w:rPr>
+        <w:t xml:space="preserve">(</w:t>
+      </w:r>
+      <w:r>
+        <w:rPr>
+          <w:rStyle w:val="FunctionTok"/>
+        </w:rPr>
+        <w:t xml:space="preserve">grepl</w:t>
+      </w:r>
+      <w:r>
+        <w:rPr>
+          <w:rStyle w:val="NormalTok"/>
+        </w:rPr>
+        <w:t xml:space="preserve">(</w:t>
+      </w:r>
+      <w:r>
+        <w:rPr>
+          <w:rStyle w:val="StringTok"/>
+        </w:rPr>
+        <w:t xml:space="preserve">"l95"</w:t>
+      </w:r>
+      <w:r>
+        <w:rPr>
+          <w:rStyle w:val="NormalTok"/>
+        </w:rPr>
+        <w:t xml:space="preserve">,scenario) </w:t>
+      </w:r>
+      <w:r>
+        <w:rPr>
+          <w:rStyle w:val="SpecialCharTok"/>
+        </w:rPr>
+        <w:t xml:space="preserve">~</w:t>
+      </w:r>
+      <w:r>
+        <w:rPr>
+          <w:rStyle w:val="NormalTok"/>
+        </w:rPr>
+        <w:t xml:space="preserve"> </w:t>
+      </w:r>
+      <w:r>
+        <w:rPr>
+          <w:rStyle w:val="StringTok"/>
+        </w:rPr>
+        <w:t xml:space="preserve">"l95"</w:t>
+      </w:r>
+      <w:r>
+        <w:rPr>
+          <w:rStyle w:val="NormalTok"/>
+        </w:rPr>
+        <w:t xml:space="preserve">,</w:t>
+      </w:r>
+      <w:r>
+        <w:br/>
+      </w:r>
+      <w:r>
+        <w:rPr>
+          <w:rStyle w:val="NormalTok"/>
+        </w:rPr>
+        <w:t xml:space="preserve">                                          </w:t>
+      </w:r>
+      <w:r>
+        <w:rPr>
+          <w:rStyle w:val="FunctionTok"/>
+        </w:rPr>
+        <w:t xml:space="preserve">grepl</w:t>
+      </w:r>
+      <w:r>
+        <w:rPr>
+          <w:rStyle w:val="NormalTok"/>
+        </w:rPr>
+        <w:t xml:space="preserve">(</w:t>
+      </w:r>
+      <w:r>
+        <w:rPr>
+          <w:rStyle w:val="StringTok"/>
+        </w:rPr>
+        <w:t xml:space="preserve">"median"</w:t>
+      </w:r>
+      <w:r>
+        <w:rPr>
+          <w:rStyle w:val="NormalTok"/>
+        </w:rPr>
+        <w:t xml:space="preserve">,scenario) </w:t>
+      </w:r>
+      <w:r>
+        <w:rPr>
+          <w:rStyle w:val="SpecialCharTok"/>
+        </w:rPr>
+        <w:t xml:space="preserve">~</w:t>
+      </w:r>
+      <w:r>
+        <w:rPr>
+          <w:rStyle w:val="NormalTok"/>
+        </w:rPr>
+        <w:t xml:space="preserve"> </w:t>
+      </w:r>
+      <w:r>
+        <w:rPr>
+          <w:rStyle w:val="StringTok"/>
+        </w:rPr>
+        <w:t xml:space="preserve">"median"</w:t>
+      </w:r>
+      <w:r>
+        <w:rPr>
+          <w:rStyle w:val="NormalTok"/>
+        </w:rPr>
+        <w:t xml:space="preserve">,</w:t>
+      </w:r>
+      <w:r>
+        <w:br/>
+      </w:r>
+      <w:r>
+        <w:rPr>
+          <w:rStyle w:val="NormalTok"/>
+        </w:rPr>
+        <w:t xml:space="preserve">                                          </w:t>
+      </w:r>
+      <w:r>
+        <w:rPr>
+          <w:rStyle w:val="FunctionTok"/>
+        </w:rPr>
+        <w:t xml:space="preserve">grepl</w:t>
+      </w:r>
+      <w:r>
+        <w:rPr>
+          <w:rStyle w:val="NormalTok"/>
+        </w:rPr>
+        <w:t xml:space="preserve">(</w:t>
+      </w:r>
+      <w:r>
+        <w:rPr>
+          <w:rStyle w:val="StringTok"/>
+        </w:rPr>
+        <w:t xml:space="preserve">"u95"</w:t>
+      </w:r>
+      <w:r>
+        <w:rPr>
+          <w:rStyle w:val="NormalTok"/>
+        </w:rPr>
+        <w:t xml:space="preserve">,scenario) </w:t>
+      </w:r>
+      <w:r>
+        <w:rPr>
+          <w:rStyle w:val="SpecialCharTok"/>
+        </w:rPr>
+        <w:t xml:space="preserve">~</w:t>
+      </w:r>
+      <w:r>
+        <w:rPr>
+          <w:rStyle w:val="NormalTok"/>
+        </w:rPr>
+        <w:t xml:space="preserve"> </w:t>
+      </w:r>
+      <w:r>
+        <w:rPr>
+          <w:rStyle w:val="StringTok"/>
+        </w:rPr>
+        <w:t xml:space="preserve">"u95"</w:t>
+      </w:r>
+      <w:r>
+        <w:rPr>
+          <w:rStyle w:val="NormalTok"/>
+        </w:rPr>
+        <w:t xml:space="preserve">)) </w:t>
+      </w:r>
+      <w:r>
+        <w:rPr>
+          <w:rStyle w:val="SpecialCharTok"/>
+        </w:rPr>
+        <w:t xml:space="preserve">%&gt;%</w:t>
+      </w:r>
+      <w:r>
+        <w:br/>
+      </w:r>
+      <w:r>
+        <w:rPr>
+          <w:rStyle w:val="NormalTok"/>
+        </w:rPr>
+        <w:t xml:space="preserve">  </w:t>
+      </w:r>
+      <w:r>
+        <w:rPr>
+          <w:rStyle w:val="FunctionTok"/>
+        </w:rPr>
+        <w:t xml:space="preserve">mutate</w:t>
+      </w:r>
+      <w:r>
+        <w:rPr>
+          <w:rStyle w:val="NormalTok"/>
+        </w:rPr>
+        <w:t xml:space="preserve">(</w:t>
+      </w:r>
+      <w:r>
+        <w:rPr>
+          <w:rStyle w:val="AttributeTok"/>
+        </w:rPr>
+        <w:t xml:space="preserve">scenario=</w:t>
+      </w:r>
+      <w:r>
+        <w:rPr>
+          <w:rStyle w:val="FunctionTok"/>
+        </w:rPr>
+        <w:t xml:space="preserve">gsub</w:t>
+      </w:r>
+      <w:r>
+        <w:rPr>
+          <w:rStyle w:val="NormalTok"/>
+        </w:rPr>
+        <w:t xml:space="preserve">(</w:t>
+      </w:r>
+      <w:r>
+        <w:rPr>
+          <w:rStyle w:val="StringTok"/>
+        </w:rPr>
+        <w:t xml:space="preserve">"_l95"</w:t>
+      </w:r>
+      <w:r>
+        <w:rPr>
+          <w:rStyle w:val="NormalTok"/>
+        </w:rPr>
+        <w:t xml:space="preserve">,</w:t>
+      </w:r>
+      <w:r>
+        <w:rPr>
+          <w:rStyle w:val="StringTok"/>
+        </w:rPr>
+        <w:t xml:space="preserve">""</w:t>
+      </w:r>
+      <w:r>
+        <w:rPr>
+          <w:rStyle w:val="NormalTok"/>
+        </w:rPr>
+        <w:t xml:space="preserve">,scenario)) </w:t>
+      </w:r>
+      <w:r>
+        <w:rPr>
+          <w:rStyle w:val="SpecialCharTok"/>
+        </w:rPr>
+        <w:t xml:space="preserve">%&gt;%</w:t>
+      </w:r>
+      <w:r>
+        <w:br/>
+      </w:r>
+      <w:r>
+        <w:rPr>
+          <w:rStyle w:val="NormalTok"/>
+        </w:rPr>
+        <w:t xml:space="preserve">  </w:t>
+      </w:r>
+      <w:r>
+        <w:rPr>
+          <w:rStyle w:val="FunctionTok"/>
+        </w:rPr>
+        <w:t xml:space="preserve">mutate</w:t>
+      </w:r>
+      <w:r>
+        <w:rPr>
+          <w:rStyle w:val="NormalTok"/>
+        </w:rPr>
+        <w:t xml:space="preserve">(</w:t>
+      </w:r>
+      <w:r>
+        <w:rPr>
+          <w:rStyle w:val="AttributeTok"/>
+        </w:rPr>
+        <w:t xml:space="preserve">scenario=</w:t>
+      </w:r>
+      <w:r>
+        <w:rPr>
+          <w:rStyle w:val="FunctionTok"/>
+        </w:rPr>
+        <w:t xml:space="preserve">gsub</w:t>
+      </w:r>
+      <w:r>
+        <w:rPr>
+          <w:rStyle w:val="NormalTok"/>
+        </w:rPr>
+        <w:t xml:space="preserve">(</w:t>
+      </w:r>
+      <w:r>
+        <w:rPr>
+          <w:rStyle w:val="StringTok"/>
+        </w:rPr>
+        <w:t xml:space="preserve">"_median"</w:t>
+      </w:r>
+      <w:r>
+        <w:rPr>
+          <w:rStyle w:val="NormalTok"/>
+        </w:rPr>
+        <w:t xml:space="preserve">,</w:t>
+      </w:r>
+      <w:r>
+        <w:rPr>
+          <w:rStyle w:val="StringTok"/>
+        </w:rPr>
+        <w:t xml:space="preserve">""</w:t>
+      </w:r>
+      <w:r>
+        <w:rPr>
+          <w:rStyle w:val="NormalTok"/>
+        </w:rPr>
+        <w:t xml:space="preserve">,scenario)) </w:t>
+      </w:r>
+      <w:r>
+        <w:rPr>
+          <w:rStyle w:val="SpecialCharTok"/>
+        </w:rPr>
+        <w:t xml:space="preserve">%&gt;%</w:t>
+      </w:r>
+      <w:r>
+        <w:br/>
+      </w:r>
+      <w:r>
+        <w:rPr>
+          <w:rStyle w:val="NormalTok"/>
+        </w:rPr>
+        <w:t xml:space="preserve">  </w:t>
+      </w:r>
+      <w:r>
+        <w:rPr>
+          <w:rStyle w:val="FunctionTok"/>
+        </w:rPr>
+        <w:t xml:space="preserve">mutate</w:t>
+      </w:r>
+      <w:r>
+        <w:rPr>
+          <w:rStyle w:val="NormalTok"/>
+        </w:rPr>
+        <w:t xml:space="preserve">(</w:t>
+      </w:r>
+      <w:r>
+        <w:rPr>
+          <w:rStyle w:val="AttributeTok"/>
+        </w:rPr>
+        <w:t xml:space="preserve">scenario=</w:t>
+      </w:r>
+      <w:r>
+        <w:rPr>
+          <w:rStyle w:val="FunctionTok"/>
+        </w:rPr>
+        <w:t xml:space="preserve">gsub</w:t>
+      </w:r>
+      <w:r>
+        <w:rPr>
+          <w:rStyle w:val="NormalTok"/>
+        </w:rPr>
+        <w:t xml:space="preserve">(</w:t>
+      </w:r>
+      <w:r>
+        <w:rPr>
+          <w:rStyle w:val="StringTok"/>
+        </w:rPr>
+        <w:t xml:space="preserve">"_u95"</w:t>
+      </w:r>
+      <w:r>
+        <w:rPr>
+          <w:rStyle w:val="NormalTok"/>
+        </w:rPr>
+        <w:t xml:space="preserve">,</w:t>
+      </w:r>
+      <w:r>
+        <w:rPr>
+          <w:rStyle w:val="StringTok"/>
+        </w:rPr>
+        <w:t xml:space="preserve">""</w:t>
+      </w:r>
+      <w:r>
+        <w:rPr>
+          <w:rStyle w:val="NormalTok"/>
+        </w:rPr>
+        <w:t xml:space="preserve">,scenario)) </w:t>
       </w:r>
     </w:p>
     <w:p>

</xml_diff>

<commit_message>
Adjust everything to cohort year and combine datasets for streamlining process
</commit_message>
<xml_diff>
--- a/Salinity_Zooplankton_analysis/Zooplankton-data-input-for-LCM.docx
+++ b/Salinity_Zooplankton_analysis/Zooplankton-data-input-for-LCM.docx
@@ -6033,7 +6033,7 @@
         <w:rPr>
           <w:rStyle w:val="DecValTok"/>
         </w:rPr>
-        <w:t xml:space="preserve">2016</w:t>
+        <w:t xml:space="preserve">2017</w:t>
       </w:r>
       <w:r>
         <w:rPr>
@@ -7143,6 +7143,21 @@
       </w:r>
       <w:r>
         <w:rPr>
+          <w:rStyle w:val="CommentTok"/>
+        </w:rPr>
+        <w:t xml:space="preserve">#Use cohort year (time is indexed by cohort year, with the first month of the year beginning in April)</w:t>
+      </w:r>
+      <w:r>
+        <w:br/>
+      </w:r>
+      <w:r>
+        <w:br/>
+      </w:r>
+      <w:r>
+        <w:br/>
+      </w:r>
+      <w:r>
+        <w:rPr>
           <w:rStyle w:val="NormalTok"/>
         </w:rPr>
         <w:t xml:space="preserve">zoop_data_feb_mar_ACM </w:t>
@@ -7175,13 +7190,130 @@
         <w:rPr>
           <w:rStyle w:val="FunctionTok"/>
         </w:rPr>
+        <w:t xml:space="preserve">mutate</w:t>
+      </w:r>
+      <w:r>
+        <w:rPr>
+          <w:rStyle w:val="NormalTok"/>
+        </w:rPr>
+        <w:t xml:space="preserve">(</w:t>
+      </w:r>
+      <w:r>
+        <w:rPr>
+          <w:rStyle w:val="AttributeTok"/>
+        </w:rPr>
+        <w:t xml:space="preserve">Cohort_Year=</w:t>
+      </w:r>
+      <w:r>
+        <w:rPr>
+          <w:rStyle w:val="FunctionTok"/>
+        </w:rPr>
+        <w:t xml:space="preserve">ifelse</w:t>
+      </w:r>
+      <w:r>
+        <w:rPr>
+          <w:rStyle w:val="NormalTok"/>
+        </w:rPr>
+        <w:t xml:space="preserve">(Month </w:t>
+      </w:r>
+      <w:r>
+        <w:rPr>
+          <w:rStyle w:val="SpecialCharTok"/>
+        </w:rPr>
+        <w:t xml:space="preserve">%in%</w:t>
+      </w:r>
+      <w:r>
+        <w:rPr>
+          <w:rStyle w:val="NormalTok"/>
+        </w:rPr>
+        <w:t xml:space="preserve"> </w:t>
+      </w:r>
+      <w:r>
+        <w:rPr>
+          <w:rStyle w:val="FunctionTok"/>
+        </w:rPr>
+        <w:t xml:space="preserve">c</w:t>
+      </w:r>
+      <w:r>
+        <w:rPr>
+          <w:rStyle w:val="NormalTok"/>
+        </w:rPr>
+        <w:t xml:space="preserve">(</w:t>
+      </w:r>
+      <w:r>
+        <w:rPr>
+          <w:rStyle w:val="StringTok"/>
+        </w:rPr>
+        <w:t xml:space="preserve">"January"</w:t>
+      </w:r>
+      <w:r>
+        <w:rPr>
+          <w:rStyle w:val="NormalTok"/>
+        </w:rPr>
+        <w:t xml:space="preserve">,</w:t>
+      </w:r>
+      <w:r>
+        <w:rPr>
+          <w:rStyle w:val="StringTok"/>
+        </w:rPr>
+        <w:t xml:space="preserve">"February"</w:t>
+      </w:r>
+      <w:r>
+        <w:rPr>
+          <w:rStyle w:val="NormalTok"/>
+        </w:rPr>
+        <w:t xml:space="preserve">,</w:t>
+      </w:r>
+      <w:r>
+        <w:rPr>
+          <w:rStyle w:val="StringTok"/>
+        </w:rPr>
+        <w:t xml:space="preserve">"March"</w:t>
+      </w:r>
+      <w:r>
+        <w:rPr>
+          <w:rStyle w:val="NormalTok"/>
+        </w:rPr>
+        <w:t xml:space="preserve">),Year</w:t>
+      </w:r>
+      <w:r>
+        <w:rPr>
+          <w:rStyle w:val="DecValTok"/>
+        </w:rPr>
+        <w:t xml:space="preserve">-1</w:t>
+      </w:r>
+      <w:r>
+        <w:rPr>
+          <w:rStyle w:val="NormalTok"/>
+        </w:rPr>
+        <w:t xml:space="preserve">,Year)) </w:t>
+      </w:r>
+      <w:r>
+        <w:rPr>
+          <w:rStyle w:val="SpecialCharTok"/>
+        </w:rPr>
+        <w:t xml:space="preserve">%&gt;%</w:t>
+      </w:r>
+      <w:r>
+        <w:br/>
+      </w:r>
+      <w:r>
+        <w:rPr>
+          <w:rStyle w:val="NormalTok"/>
+        </w:rPr>
+        <w:t xml:space="preserve">  </w:t>
+      </w:r>
+      <w:r>
+        <w:rPr>
+          <w:rStyle w:val="FunctionTok"/>
+        </w:rPr>
         <w:t xml:space="preserve">group_by</w:t>
       </w:r>
       <w:r>
         <w:rPr>
           <w:rStyle w:val="NormalTok"/>
         </w:rPr>
-        <w:t xml:space="preserve">(Year,Month,scenario) </w:t>
+        <w:t xml:space="preserve">(Cohort_Year,Year,Month,scenario) </w:t>
       </w:r>
       <w:r>
         <w:rPr>
@@ -7379,7 +7511,7 @@
         <w:rPr>
           <w:rStyle w:val="AttributeTok"/>
         </w:rPr>
-        <w:t xml:space="preserve">ACM_Feb =</w:t>
+        <w:t xml:space="preserve">ACM_BPUV_Feb1Feb1 =</w:t>
       </w:r>
       <w:r>
         <w:rPr>
@@ -7391,7 +7523,7 @@
         <w:rPr>
           <w:rStyle w:val="AttributeTok"/>
         </w:rPr>
-        <w:t xml:space="preserve">ACM_Mar =</w:t>
+        <w:t xml:space="preserve">ACM_BPUV_Mar1Mar1 =</w:t>
       </w:r>
       <w:r>
         <w:rPr>
@@ -7899,6 +8031,48 @@
           <w:rStyle w:val="NormalTok"/>
         </w:rPr>
         <w:t xml:space="preserve">,scenario)) </w:t>
+      </w:r>
+      <w:r>
+        <w:rPr>
+          <w:rStyle w:val="SpecialCharTok"/>
+        </w:rPr>
+        <w:t xml:space="preserve">%&gt;%</w:t>
+      </w:r>
+      <w:r>
+        <w:rPr>
+          <w:rStyle w:val="NormalTok"/>
+        </w:rPr>
+        <w:t xml:space="preserve"> </w:t>
+      </w:r>
+      <w:r>
+        <w:rPr>
+          <w:rStyle w:val="FunctionTok"/>
+        </w:rPr>
+        <w:t xml:space="preserve">filter</w:t>
+      </w:r>
+      <w:r>
+        <w:rPr>
+          <w:rStyle w:val="NormalTok"/>
+        </w:rPr>
+        <w:t xml:space="preserve">(Cohort_Year</w:t>
+      </w:r>
+      <w:r>
+        <w:rPr>
+          <w:rStyle w:val="SpecialCharTok"/>
+        </w:rPr>
+        <w:t xml:space="preserve">&gt;</w:t>
+      </w:r>
+      <w:r>
+        <w:rPr>
+          <w:rStyle w:val="DecValTok"/>
+        </w:rPr>
+        <w:t xml:space="preserve">1994</w:t>
+      </w:r>
+      <w:r>
+        <w:rPr>
+          <w:rStyle w:val="NormalTok"/>
+        </w:rPr>
+        <w:t xml:space="preserve">)</w:t>
       </w:r>
     </w:p>
     <w:p>
@@ -7909,7 +8083,7 @@
         <w:rPr>
           <w:rStyle w:val="VerbatimChar"/>
         </w:rPr>
-        <w:t xml:space="preserve">## `summarise()` has grouped output by 'Year', 'Month'. You can override using the</w:t>
+        <w:t xml:space="preserve">## `summarise()` has grouped output by 'Cohort_Year', 'Year', 'Month'. You can</w:t>
       </w:r>
       <w:r>
         <w:br/>
@@ -7918,7 +8092,7 @@
         <w:rPr>
           <w:rStyle w:val="VerbatimChar"/>
         </w:rPr>
-        <w:t xml:space="preserve">## `.groups` argument.</w:t>
+        <w:t xml:space="preserve">## override using the `.groups` argument.</w:t>
       </w:r>
     </w:p>
     <w:p>
@@ -7929,7 +8103,7 @@
         <w:rPr>
           <w:rStyle w:val="CommentTok"/>
         </w:rPr>
-        <w:t xml:space="preserve">#Export the final dataset</w:t>
+        <w:t xml:space="preserve">#Export the final zoop dataset</w:t>
       </w:r>
       <w:r>
         <w:br/>
@@ -7957,6 +8131,292 @@
           <w:rStyle w:val="StringTok"/>
         </w:rPr>
         <w:t xml:space="preserve">"ZooMysid_2022ROC_EffectsAnalysis_Feb_Mar_ACM.csv"</w:t>
+      </w:r>
+      <w:r>
+        <w:rPr>
+          <w:rStyle w:val="NormalTok"/>
+        </w:rPr>
+        <w:t xml:space="preserve">, </w:t>
+      </w:r>
+      <w:r>
+        <w:rPr>
+          <w:rStyle w:val="AttributeTok"/>
+        </w:rPr>
+        <w:t xml:space="preserve">row.names=</w:t>
+      </w:r>
+      <w:r>
+        <w:rPr>
+          <w:rStyle w:val="NormalTok"/>
+        </w:rPr>
+        <w:t xml:space="preserve">F)</w:t>
+      </w:r>
+      <w:r>
+        <w:br/>
+      </w:r>
+      <w:r>
+        <w:br/>
+      </w:r>
+      <w:r>
+        <w:rPr>
+          <w:rStyle w:val="CommentTok"/>
+        </w:rPr>
+        <w:t xml:space="preserve">#Combine with flow dataset</w:t>
+      </w:r>
+      <w:r>
+        <w:br/>
+      </w:r>
+      <w:r>
+        <w:rPr>
+          <w:rStyle w:val="NormalTok"/>
+        </w:rPr>
+        <w:t xml:space="preserve">zoop_flow_data_LCM </w:t>
+      </w:r>
+      <w:r>
+        <w:rPr>
+          <w:rStyle w:val="OtherTok"/>
+        </w:rPr>
+        <w:t xml:space="preserve">&lt;-</w:t>
+      </w:r>
+      <w:r>
+        <w:rPr>
+          <w:rStyle w:val="NormalTok"/>
+        </w:rPr>
+        <w:t xml:space="preserve"> zoop_data_feb_mar_ACM </w:t>
+      </w:r>
+      <w:r>
+        <w:rPr>
+          <w:rStyle w:val="SpecialCharTok"/>
+        </w:rPr>
+        <w:t xml:space="preserve">%&gt;%</w:t>
+      </w:r>
+      <w:r>
+        <w:rPr>
+          <w:rStyle w:val="NormalTok"/>
+        </w:rPr>
+        <w:t xml:space="preserve"> </w:t>
+      </w:r>
+      <w:r>
+        <w:rPr>
+          <w:rStyle w:val="FunctionTok"/>
+        </w:rPr>
+        <w:t xml:space="preserve">ungroup</w:t>
+      </w:r>
+      <w:r>
+        <w:rPr>
+          <w:rStyle w:val="NormalTok"/>
+        </w:rPr>
+        <w:t xml:space="preserve">() </w:t>
+      </w:r>
+      <w:r>
+        <w:rPr>
+          <w:rStyle w:val="SpecialCharTok"/>
+        </w:rPr>
+        <w:t xml:space="preserve">%&gt;%</w:t>
+      </w:r>
+      <w:r>
+        <w:rPr>
+          <w:rStyle w:val="NormalTok"/>
+        </w:rPr>
+        <w:t xml:space="preserve"> </w:t>
+      </w:r>
+      <w:r>
+        <w:rPr>
+          <w:rStyle w:val="FunctionTok"/>
+        </w:rPr>
+        <w:t xml:space="preserve">filter</w:t>
+      </w:r>
+      <w:r>
+        <w:rPr>
+          <w:rStyle w:val="NormalTok"/>
+        </w:rPr>
+        <w:t xml:space="preserve">(zoop_model_prediction</w:t>
+      </w:r>
+      <w:r>
+        <w:rPr>
+          <w:rStyle w:val="SpecialCharTok"/>
+        </w:rPr>
+        <w:t xml:space="preserve">==</w:t>
+      </w:r>
+      <w:r>
+        <w:rPr>
+          <w:rStyle w:val="StringTok"/>
+        </w:rPr>
+        <w:t xml:space="preserve">"median"</w:t>
+      </w:r>
+      <w:r>
+        <w:rPr>
+          <w:rStyle w:val="NormalTok"/>
+        </w:rPr>
+        <w:t xml:space="preserve">) </w:t>
+      </w:r>
+      <w:r>
+        <w:rPr>
+          <w:rStyle w:val="SpecialCharTok"/>
+        </w:rPr>
+        <w:t xml:space="preserve">%&gt;%</w:t>
+      </w:r>
+      <w:r>
+        <w:br/>
+      </w:r>
+      <w:r>
+        <w:rPr>
+          <w:rStyle w:val="NormalTok"/>
+        </w:rPr>
+        <w:t xml:space="preserve">  </w:t>
+      </w:r>
+      <w:r>
+        <w:rPr>
+          <w:rStyle w:val="FunctionTok"/>
+        </w:rPr>
+        <w:t xml:space="preserve">select</w:t>
+      </w:r>
+      <w:r>
+        <w:rPr>
+          <w:rStyle w:val="NormalTok"/>
+        </w:rPr>
+        <w:t xml:space="preserve">(Cohort_Year,scenario,ACM_BPUV_Feb1Feb1,ACM_BPUV_Mar1Mar1) </w:t>
+      </w:r>
+      <w:r>
+        <w:rPr>
+          <w:rStyle w:val="SpecialCharTok"/>
+        </w:rPr>
+        <w:t xml:space="preserve">%&gt;%</w:t>
+      </w:r>
+      <w:r>
+        <w:rPr>
+          <w:rStyle w:val="NormalTok"/>
+        </w:rPr>
+        <w:t xml:space="preserve"> </w:t>
+      </w:r>
+      <w:r>
+        <w:rPr>
+          <w:rStyle w:val="FunctionTok"/>
+        </w:rPr>
+        <w:t xml:space="preserve">filter</w:t>
+      </w:r>
+      <w:r>
+        <w:rPr>
+          <w:rStyle w:val="NormalTok"/>
+        </w:rPr>
+        <w:t xml:space="preserve">(Cohort_Year</w:t>
+      </w:r>
+      <w:r>
+        <w:rPr>
+          <w:rStyle w:val="SpecialCharTok"/>
+        </w:rPr>
+        <w:t xml:space="preserve">&gt;</w:t>
+      </w:r>
+      <w:r>
+        <w:rPr>
+          <w:rStyle w:val="DecValTok"/>
+        </w:rPr>
+        <w:t xml:space="preserve">1994</w:t>
+      </w:r>
+      <w:r>
+        <w:rPr>
+          <w:rStyle w:val="NormalTok"/>
+        </w:rPr>
+        <w:t xml:space="preserve">) </w:t>
+      </w:r>
+      <w:r>
+        <w:rPr>
+          <w:rStyle w:val="SpecialCharTok"/>
+        </w:rPr>
+        <w:t xml:space="preserve">%&gt;%</w:t>
+      </w:r>
+      <w:r>
+        <w:br/>
+      </w:r>
+      <w:r>
+        <w:rPr>
+          <w:rStyle w:val="NormalTok"/>
+        </w:rPr>
+        <w:t xml:space="preserve">  </w:t>
+      </w:r>
+      <w:r>
+        <w:rPr>
+          <w:rStyle w:val="FunctionTok"/>
+        </w:rPr>
+        <w:t xml:space="preserve">left_join</w:t>
+      </w:r>
+      <w:r>
+        <w:rPr>
+          <w:rStyle w:val="NormalTok"/>
+        </w:rPr>
+        <w:t xml:space="preserve">(</w:t>
+      </w:r>
+      <w:r>
+        <w:rPr>
+          <w:rStyle w:val="FunctionTok"/>
+        </w:rPr>
+        <w:t xml:space="preserve">read.csv</w:t>
+      </w:r>
+      <w:r>
+        <w:rPr>
+          <w:rStyle w:val="NormalTok"/>
+        </w:rPr>
+        <w:t xml:space="preserve">(</w:t>
+      </w:r>
+      <w:r>
+        <w:rPr>
+          <w:rStyle w:val="StringTok"/>
+        </w:rPr>
+        <w:t xml:space="preserve">"../Hydro model output/FlowData_2022ROC_EffectsAnalysis_CohortYear.csv"</w:t>
+      </w:r>
+      <w:r>
+        <w:rPr>
+          <w:rStyle w:val="NormalTok"/>
+        </w:rPr>
+        <w:t xml:space="preserve">))</w:t>
+      </w:r>
+    </w:p>
+    <w:p>
+      <w:pPr>
+        <w:pStyle w:val="SourceCode"/>
+      </w:pPr>
+      <w:r>
+        <w:rPr>
+          <w:rStyle w:val="VerbatimChar"/>
+        </w:rPr>
+        <w:t xml:space="preserve">## Joining with `by = join_by(Cohort_Year, scenario)`</w:t>
+      </w:r>
+    </w:p>
+    <w:p>
+      <w:pPr>
+        <w:pStyle w:val="SourceCode"/>
+      </w:pPr>
+      <w:r>
+        <w:rPr>
+          <w:rStyle w:val="CommentTok"/>
+        </w:rPr>
+        <w:t xml:space="preserve">#Export the final flow and zoop dataset</w:t>
+      </w:r>
+      <w:r>
+        <w:br/>
+      </w:r>
+      <w:r>
+        <w:rPr>
+          <w:rStyle w:val="FunctionTok"/>
+        </w:rPr>
+        <w:t xml:space="preserve">write.csv</w:t>
+      </w:r>
+      <w:r>
+        <w:rPr>
+          <w:rStyle w:val="NormalTok"/>
+        </w:rPr>
+        <w:t xml:space="preserve">(zoop_flow_data_LCM, </w:t>
+      </w:r>
+      <w:r>
+        <w:rPr>
+          <w:rStyle w:val="AttributeTok"/>
+        </w:rPr>
+        <w:t xml:space="preserve">file=</w:t>
+      </w:r>
+      <w:r>
+        <w:rPr>
+          <w:rStyle w:val="StringTok"/>
+        </w:rPr>
+        <w:t xml:space="preserve">"FlowZoopData_2022ROC_EffectsAnalysis_CohortYear.csv"</w:t>
       </w:r>
       <w:r>
         <w:rPr>

</xml_diff>

<commit_message>
Fixed maximum capping of zooplankton density by LCME region to post-1995 year only.
</commit_message>
<xml_diff>
--- a/Salinity_Zooplankton_analysis/Zooplankton-data-input-for-LCM.docx
+++ b/Salinity_Zooplankton_analysis/Zooplankton-data-input-for-LCM.docx
@@ -6090,6 +6090,48 @@
         <w:rPr>
           <w:rStyle w:val="FunctionTok"/>
         </w:rPr>
+        <w:t xml:space="preserve">filter</w:t>
+      </w:r>
+      <w:r>
+        <w:rPr>
+          <w:rStyle w:val="NormalTok"/>
+        </w:rPr>
+        <w:t xml:space="preserve">(Year</w:t>
+      </w:r>
+      <w:r>
+        <w:rPr>
+          <w:rStyle w:val="SpecialCharTok"/>
+        </w:rPr>
+        <w:t xml:space="preserve">&gt;=</w:t>
+      </w:r>
+      <w:r>
+        <w:rPr>
+          <w:rStyle w:val="DecValTok"/>
+        </w:rPr>
+        <w:t xml:space="preserve">1995</w:t>
+      </w:r>
+      <w:r>
+        <w:rPr>
+          <w:rStyle w:val="NormalTok"/>
+        </w:rPr>
+        <w:t xml:space="preserve">) </w:t>
+      </w:r>
+      <w:r>
+        <w:rPr>
+          <w:rStyle w:val="SpecialCharTok"/>
+        </w:rPr>
+        <w:t xml:space="preserve">%&gt;%</w:t>
+      </w:r>
+      <w:r>
+        <w:rPr>
+          <w:rStyle w:val="NormalTok"/>
+        </w:rPr>
+        <w:t xml:space="preserve"> </w:t>
+      </w:r>
+      <w:r>
+        <w:rPr>
+          <w:rStyle w:val="FunctionTok"/>
+        </w:rPr>
         <w:t xml:space="preserve">pivot_longer</w:t>
       </w:r>
       <w:r>
@@ -6201,7 +6243,7 @@
         <w:rPr>
           <w:rStyle w:val="NormalTok"/>
         </w:rPr>
-        <w:t xml:space="preserve">(Taxa) </w:t>
+        <w:t xml:space="preserve">(Taxa,Region) </w:t>
       </w:r>
       <w:r>
         <w:rPr>
@@ -6256,354 +6298,6 @@
           <w:rStyle w:val="NormalTok"/>
         </w:rPr>
         <w:t xml:space="preserve">T))</w:t>
-      </w:r>
-      <w:r>
-        <w:br/>
-      </w:r>
-      <w:r>
-        <w:br/>
-      </w:r>
-      <w:r>
-        <w:rPr>
-          <w:rStyle w:val="CommentTok"/>
-        </w:rPr>
-        <w:t xml:space="preserve">#Create function to expand data frame based on a column</w:t>
-      </w:r>
-      <w:r>
-        <w:br/>
-      </w:r>
-      <w:r>
-        <w:rPr>
-          <w:rStyle w:val="NormalTok"/>
-        </w:rPr>
-        <w:t xml:space="preserve">expand.grid.df </w:t>
-      </w:r>
-      <w:r>
-        <w:rPr>
-          <w:rStyle w:val="OtherTok"/>
-        </w:rPr>
-        <w:t xml:space="preserve">&lt;-</w:t>
-      </w:r>
-      <w:r>
-        <w:rPr>
-          <w:rStyle w:val="NormalTok"/>
-        </w:rPr>
-        <w:t xml:space="preserve"> </w:t>
-      </w:r>
-      <w:r>
-        <w:rPr>
-          <w:rStyle w:val="ControlFlowTok"/>
-        </w:rPr>
-        <w:t xml:space="preserve">function</w:t>
-      </w:r>
-      <w:r>
-        <w:rPr>
-          <w:rStyle w:val="NormalTok"/>
-        </w:rPr>
-        <w:t xml:space="preserve">(...) </w:t>
-      </w:r>
-      <w:r>
-        <w:rPr>
-          <w:rStyle w:val="FunctionTok"/>
-        </w:rPr>
-        <w:t xml:space="preserve">Reduce</w:t>
-      </w:r>
-      <w:r>
-        <w:rPr>
-          <w:rStyle w:val="NormalTok"/>
-        </w:rPr>
-        <w:t xml:space="preserve">(</w:t>
-      </w:r>
-      <w:r>
-        <w:rPr>
-          <w:rStyle w:val="ControlFlowTok"/>
-        </w:rPr>
-        <w:t xml:space="preserve">function</w:t>
-      </w:r>
-      <w:r>
-        <w:rPr>
-          <w:rStyle w:val="NormalTok"/>
-        </w:rPr>
-        <w:t xml:space="preserve">(...) </w:t>
-      </w:r>
-      <w:r>
-        <w:rPr>
-          <w:rStyle w:val="FunctionTok"/>
-        </w:rPr>
-        <w:t xml:space="preserve">merge</w:t>
-      </w:r>
-      <w:r>
-        <w:rPr>
-          <w:rStyle w:val="NormalTok"/>
-        </w:rPr>
-        <w:t xml:space="preserve">(..., </w:t>
-      </w:r>
-      <w:r>
-        <w:rPr>
-          <w:rStyle w:val="AttributeTok"/>
-        </w:rPr>
-        <w:t xml:space="preserve">by=</w:t>
-      </w:r>
-      <w:r>
-        <w:rPr>
-          <w:rStyle w:val="ConstantTok"/>
-        </w:rPr>
-        <w:t xml:space="preserve">NULL</w:t>
-      </w:r>
-      <w:r>
-        <w:rPr>
-          <w:rStyle w:val="NormalTok"/>
-        </w:rPr>
-        <w:t xml:space="preserve">), </w:t>
-      </w:r>
-      <w:r>
-        <w:rPr>
-          <w:rStyle w:val="FunctionTok"/>
-        </w:rPr>
-        <w:t xml:space="preserve">list</w:t>
-      </w:r>
-      <w:r>
-        <w:rPr>
-          <w:rStyle w:val="NormalTok"/>
-        </w:rPr>
-        <w:t xml:space="preserve">(...))</w:t>
-      </w:r>
-      <w:r>
-        <w:br/>
-      </w:r>
-      <w:r>
-        <w:br/>
-      </w:r>
-      <w:r>
-        <w:rPr>
-          <w:rStyle w:val="CommentTok"/>
-        </w:rPr>
-        <w:t xml:space="preserve">#Create data frame for conversion</w:t>
-      </w:r>
-      <w:r>
-        <w:br/>
-      </w:r>
-      <w:r>
-        <w:rPr>
-          <w:rStyle w:val="NormalTok"/>
-        </w:rPr>
-        <w:t xml:space="preserve">zoop_data_LCM_expanded </w:t>
-      </w:r>
-      <w:r>
-        <w:rPr>
-          <w:rStyle w:val="OtherTok"/>
-        </w:rPr>
-        <w:t xml:space="preserve">&lt;-</w:t>
-      </w:r>
-      <w:r>
-        <w:rPr>
-          <w:rStyle w:val="NormalTok"/>
-        </w:rPr>
-        <w:t xml:space="preserve"> </w:t>
-      </w:r>
-      <w:r>
-        <w:rPr>
-          <w:rStyle w:val="FunctionTok"/>
-        </w:rPr>
-        <w:t xml:space="preserve">expand.grid.df</w:t>
-      </w:r>
-      <w:r>
-        <w:rPr>
-          <w:rStyle w:val="NormalTok"/>
-        </w:rPr>
-        <w:t xml:space="preserve">(zoop_data_LCM,</w:t>
-      </w:r>
-      <w:r>
-        <w:rPr>
-          <w:rStyle w:val="FunctionTok"/>
-        </w:rPr>
-        <w:t xml:space="preserve">unique</w:t>
-      </w:r>
-      <w:r>
-        <w:rPr>
-          <w:rStyle w:val="NormalTok"/>
-        </w:rPr>
-        <w:t xml:space="preserve">(model_data_for_LCM_adjusted</w:t>
-      </w:r>
-      <w:r>
-        <w:rPr>
-          <w:rStyle w:val="SpecialCharTok"/>
-        </w:rPr>
-        <w:t xml:space="preserve">$</w:t>
-      </w:r>
-      <w:r>
-        <w:rPr>
-          <w:rStyle w:val="NormalTok"/>
-        </w:rPr>
-        <w:t xml:space="preserve">scenario)) </w:t>
-      </w:r>
-      <w:r>
-        <w:rPr>
-          <w:rStyle w:val="SpecialCharTok"/>
-        </w:rPr>
-        <w:t xml:space="preserve">%&gt;%</w:t>
-      </w:r>
-      <w:r>
-        <w:rPr>
-          <w:rStyle w:val="NormalTok"/>
-        </w:rPr>
-        <w:t xml:space="preserve"> </w:t>
-      </w:r>
-      <w:r>
-        <w:rPr>
-          <w:rStyle w:val="FunctionTok"/>
-        </w:rPr>
-        <w:t xml:space="preserve">rename</w:t>
-      </w:r>
-      <w:r>
-        <w:rPr>
-          <w:rStyle w:val="NormalTok"/>
-        </w:rPr>
-        <w:t xml:space="preserve">(</w:t>
-      </w:r>
-      <w:r>
-        <w:rPr>
-          <w:rStyle w:val="AttributeTok"/>
-        </w:rPr>
-        <w:t xml:space="preserve">scenario=</w:t>
-      </w:r>
-      <w:r>
-        <w:rPr>
-          <w:rStyle w:val="NormalTok"/>
-        </w:rPr>
-        <w:t xml:space="preserve">y) </w:t>
-      </w:r>
-      <w:r>
-        <w:rPr>
-          <w:rStyle w:val="SpecialCharTok"/>
-        </w:rPr>
-        <w:t xml:space="preserve">%&gt;%</w:t>
-      </w:r>
-      <w:r>
-        <w:br/>
-      </w:r>
-      <w:r>
-        <w:rPr>
-          <w:rStyle w:val="NormalTok"/>
-        </w:rPr>
-        <w:t xml:space="preserve">  </w:t>
-      </w:r>
-      <w:r>
-        <w:rPr>
-          <w:rStyle w:val="FunctionTok"/>
-        </w:rPr>
-        <w:t xml:space="preserve">pivot_longer</w:t>
-      </w:r>
-      <w:r>
-        <w:rPr>
-          <w:rStyle w:val="NormalTok"/>
-        </w:rPr>
-        <w:t xml:space="preserve">(</w:t>
-      </w:r>
-      <w:r>
-        <w:rPr>
-          <w:rStyle w:val="AttributeTok"/>
-        </w:rPr>
-        <w:t xml:space="preserve">cols=</w:t>
-      </w:r>
-      <w:r>
-        <w:rPr>
-          <w:rStyle w:val="FunctionTok"/>
-        </w:rPr>
-        <w:t xml:space="preserve">ends_with</w:t>
-      </w:r>
-      <w:r>
-        <w:rPr>
-          <w:rStyle w:val="NormalTok"/>
-        </w:rPr>
-        <w:t xml:space="preserve">(</w:t>
-      </w:r>
-      <w:r>
-        <w:rPr>
-          <w:rStyle w:val="StringTok"/>
-        </w:rPr>
-        <w:t xml:space="preserve">"BPUV"</w:t>
-      </w:r>
-      <w:r>
-        <w:rPr>
-          <w:rStyle w:val="NormalTok"/>
-        </w:rPr>
-        <w:t xml:space="preserve">), </w:t>
-      </w:r>
-      <w:r>
-        <w:rPr>
-          <w:rStyle w:val="AttributeTok"/>
-        </w:rPr>
-        <w:t xml:space="preserve">names_to =</w:t>
-      </w:r>
-      <w:r>
-        <w:rPr>
-          <w:rStyle w:val="NormalTok"/>
-        </w:rPr>
-        <w:t xml:space="preserve"> </w:t>
-      </w:r>
-      <w:r>
-        <w:rPr>
-          <w:rStyle w:val="StringTok"/>
-        </w:rPr>
-        <w:t xml:space="preserve">"Taxa"</w:t>
-      </w:r>
-      <w:r>
-        <w:rPr>
-          <w:rStyle w:val="NormalTok"/>
-        </w:rPr>
-        <w:t xml:space="preserve">, </w:t>
-      </w:r>
-      <w:r>
-        <w:rPr>
-          <w:rStyle w:val="AttributeTok"/>
-        </w:rPr>
-        <w:t xml:space="preserve">values_to =</w:t>
-      </w:r>
-      <w:r>
-        <w:rPr>
-          <w:rStyle w:val="NormalTok"/>
-        </w:rPr>
-        <w:t xml:space="preserve"> </w:t>
-      </w:r>
-      <w:r>
-        <w:rPr>
-          <w:rStyle w:val="StringTok"/>
-        </w:rPr>
-        <w:t xml:space="preserve">"BPUV"</w:t>
-      </w:r>
-      <w:r>
-        <w:rPr>
-          <w:rStyle w:val="NormalTok"/>
-        </w:rPr>
-        <w:t xml:space="preserve">) </w:t>
-      </w:r>
-      <w:r>
-        <w:rPr>
-          <w:rStyle w:val="SpecialCharTok"/>
-        </w:rPr>
-        <w:t xml:space="preserve">%&gt;%</w:t>
-      </w:r>
-      <w:r>
-        <w:br/>
-      </w:r>
-      <w:r>
-        <w:rPr>
-          <w:rStyle w:val="NormalTok"/>
-        </w:rPr>
-        <w:t xml:space="preserve">  </w:t>
-      </w:r>
-      <w:r>
-        <w:rPr>
-          <w:rStyle w:val="FunctionTok"/>
-        </w:rPr>
-        <w:t xml:space="preserve">left_join</w:t>
-      </w:r>
-      <w:r>
-        <w:rPr>
-          <w:rStyle w:val="NormalTok"/>
-        </w:rPr>
-        <w:t xml:space="preserve">(model_data_for_LCM_adjusted)</w:t>
       </w:r>
     </w:p>
     <w:p>
@@ -6614,7 +6308,16 @@
         <w:rPr>
           <w:rStyle w:val="VerbatimChar"/>
         </w:rPr>
-        <w:t xml:space="preserve">## Joining with `by = join_by(Year, Month, Region, scenario, Taxa)`</w:t>
+        <w:t xml:space="preserve">## `summarise()` has grouped output by 'Taxa'. You can override using the</w:t>
+      </w:r>
+      <w:r>
+        <w:br/>
+      </w:r>
+      <w:r>
+        <w:rPr>
+          <w:rStyle w:val="VerbatimChar"/>
+        </w:rPr>
+        <w:t xml:space="preserve">## `.groups` argument.</w:t>
       </w:r>
     </w:p>
     <w:p>
@@ -6625,16 +6328,16 @@
         <w:rPr>
           <w:rStyle w:val="CommentTok"/>
         </w:rPr>
-        <w:t xml:space="preserve">#Multiply values by multiplier. If N/A, it's because they're in the North and South regions, which should remain unaffected.</w:t>
-      </w:r>
-      <w:r>
-        <w:br/>
-      </w:r>
-      <w:r>
-        <w:rPr>
-          <w:rStyle w:val="NormalTok"/>
-        </w:rPr>
-        <w:t xml:space="preserve">zoop_data_LCM_scenarios </w:t>
+        <w:t xml:space="preserve">#Create function to expand data frame based on a column</w:t>
+      </w:r>
+      <w:r>
+        <w:br/>
+      </w:r>
+      <w:r>
+        <w:rPr>
+          <w:rStyle w:val="NormalTok"/>
+        </w:rPr>
+        <w:t xml:space="preserve">expand.grid.df </w:t>
       </w:r>
       <w:r>
         <w:rPr>
@@ -6646,7 +6349,154 @@
         <w:rPr>
           <w:rStyle w:val="NormalTok"/>
         </w:rPr>
-        <w:t xml:space="preserve"> zoop_data_LCM_expanded </w:t>
+        <w:t xml:space="preserve"> </w:t>
+      </w:r>
+      <w:r>
+        <w:rPr>
+          <w:rStyle w:val="ControlFlowTok"/>
+        </w:rPr>
+        <w:t xml:space="preserve">function</w:t>
+      </w:r>
+      <w:r>
+        <w:rPr>
+          <w:rStyle w:val="NormalTok"/>
+        </w:rPr>
+        <w:t xml:space="preserve">(...) </w:t>
+      </w:r>
+      <w:r>
+        <w:rPr>
+          <w:rStyle w:val="FunctionTok"/>
+        </w:rPr>
+        <w:t xml:space="preserve">Reduce</w:t>
+      </w:r>
+      <w:r>
+        <w:rPr>
+          <w:rStyle w:val="NormalTok"/>
+        </w:rPr>
+        <w:t xml:space="preserve">(</w:t>
+      </w:r>
+      <w:r>
+        <w:rPr>
+          <w:rStyle w:val="ControlFlowTok"/>
+        </w:rPr>
+        <w:t xml:space="preserve">function</w:t>
+      </w:r>
+      <w:r>
+        <w:rPr>
+          <w:rStyle w:val="NormalTok"/>
+        </w:rPr>
+        <w:t xml:space="preserve">(...) </w:t>
+      </w:r>
+      <w:r>
+        <w:rPr>
+          <w:rStyle w:val="FunctionTok"/>
+        </w:rPr>
+        <w:t xml:space="preserve">merge</w:t>
+      </w:r>
+      <w:r>
+        <w:rPr>
+          <w:rStyle w:val="NormalTok"/>
+        </w:rPr>
+        <w:t xml:space="preserve">(..., </w:t>
+      </w:r>
+      <w:r>
+        <w:rPr>
+          <w:rStyle w:val="AttributeTok"/>
+        </w:rPr>
+        <w:t xml:space="preserve">by=</w:t>
+      </w:r>
+      <w:r>
+        <w:rPr>
+          <w:rStyle w:val="ConstantTok"/>
+        </w:rPr>
+        <w:t xml:space="preserve">NULL</w:t>
+      </w:r>
+      <w:r>
+        <w:rPr>
+          <w:rStyle w:val="NormalTok"/>
+        </w:rPr>
+        <w:t xml:space="preserve">), </w:t>
+      </w:r>
+      <w:r>
+        <w:rPr>
+          <w:rStyle w:val="FunctionTok"/>
+        </w:rPr>
+        <w:t xml:space="preserve">list</w:t>
+      </w:r>
+      <w:r>
+        <w:rPr>
+          <w:rStyle w:val="NormalTok"/>
+        </w:rPr>
+        <w:t xml:space="preserve">(...))</w:t>
+      </w:r>
+      <w:r>
+        <w:br/>
+      </w:r>
+      <w:r>
+        <w:br/>
+      </w:r>
+      <w:r>
+        <w:rPr>
+          <w:rStyle w:val="CommentTok"/>
+        </w:rPr>
+        <w:t xml:space="preserve">#Create data frame for conversion</w:t>
+      </w:r>
+      <w:r>
+        <w:br/>
+      </w:r>
+      <w:r>
+        <w:rPr>
+          <w:rStyle w:val="NormalTok"/>
+        </w:rPr>
+        <w:t xml:space="preserve">zoop_data_LCM_expanded </w:t>
+      </w:r>
+      <w:r>
+        <w:rPr>
+          <w:rStyle w:val="OtherTok"/>
+        </w:rPr>
+        <w:t xml:space="preserve">&lt;-</w:t>
+      </w:r>
+      <w:r>
+        <w:rPr>
+          <w:rStyle w:val="NormalTok"/>
+        </w:rPr>
+        <w:t xml:space="preserve"> </w:t>
+      </w:r>
+      <w:r>
+        <w:rPr>
+          <w:rStyle w:val="FunctionTok"/>
+        </w:rPr>
+        <w:t xml:space="preserve">expand.grid.df</w:t>
+      </w:r>
+      <w:r>
+        <w:rPr>
+          <w:rStyle w:val="NormalTok"/>
+        </w:rPr>
+        <w:t xml:space="preserve">(zoop_data_LCM,</w:t>
+      </w:r>
+      <w:r>
+        <w:rPr>
+          <w:rStyle w:val="FunctionTok"/>
+        </w:rPr>
+        <w:t xml:space="preserve">unique</w:t>
+      </w:r>
+      <w:r>
+        <w:rPr>
+          <w:rStyle w:val="NormalTok"/>
+        </w:rPr>
+        <w:t xml:space="preserve">(model_data_for_LCM_adjusted</w:t>
+      </w:r>
+      <w:r>
+        <w:rPr>
+          <w:rStyle w:val="SpecialCharTok"/>
+        </w:rPr>
+        <w:t xml:space="preserve">$</w:t>
+      </w:r>
+      <w:r>
+        <w:rPr>
+          <w:rStyle w:val="NormalTok"/>
+        </w:rPr>
+        <w:t xml:space="preserve">scenario)) </w:t>
       </w:r>
       <w:r>
         <w:rPr>
@@ -6664,7 +6514,7 @@
         <w:rPr>
           <w:rStyle w:val="FunctionTok"/>
         </w:rPr>
-        <w:t xml:space="preserve">mutate</w:t>
+        <w:t xml:space="preserve">rename</w:t>
       </w:r>
       <w:r>
         <w:rPr>
@@ -6676,7 +6526,76 @@
         <w:rPr>
           <w:rStyle w:val="AttributeTok"/>
         </w:rPr>
-        <w:t xml:space="preserve">BPUV_adjusted=</w:t>
+        <w:t xml:space="preserve">scenario=</w:t>
+      </w:r>
+      <w:r>
+        <w:rPr>
+          <w:rStyle w:val="NormalTok"/>
+        </w:rPr>
+        <w:t xml:space="preserve">y) </w:t>
+      </w:r>
+      <w:r>
+        <w:rPr>
+          <w:rStyle w:val="SpecialCharTok"/>
+        </w:rPr>
+        <w:t xml:space="preserve">%&gt;%</w:t>
+      </w:r>
+      <w:r>
+        <w:br/>
+      </w:r>
+      <w:r>
+        <w:rPr>
+          <w:rStyle w:val="NormalTok"/>
+        </w:rPr>
+        <w:t xml:space="preserve">  </w:t>
+      </w:r>
+      <w:r>
+        <w:rPr>
+          <w:rStyle w:val="FunctionTok"/>
+        </w:rPr>
+        <w:t xml:space="preserve">pivot_longer</w:t>
+      </w:r>
+      <w:r>
+        <w:rPr>
+          <w:rStyle w:val="NormalTok"/>
+        </w:rPr>
+        <w:t xml:space="preserve">(</w:t>
+      </w:r>
+      <w:r>
+        <w:rPr>
+          <w:rStyle w:val="AttributeTok"/>
+        </w:rPr>
+        <w:t xml:space="preserve">cols=</w:t>
+      </w:r>
+      <w:r>
+        <w:rPr>
+          <w:rStyle w:val="FunctionTok"/>
+        </w:rPr>
+        <w:t xml:space="preserve">ends_with</w:t>
+      </w:r>
+      <w:r>
+        <w:rPr>
+          <w:rStyle w:val="NormalTok"/>
+        </w:rPr>
+        <w:t xml:space="preserve">(</w:t>
+      </w:r>
+      <w:r>
+        <w:rPr>
+          <w:rStyle w:val="StringTok"/>
+        </w:rPr>
+        <w:t xml:space="preserve">"BPUV"</w:t>
+      </w:r>
+      <w:r>
+        <w:rPr>
+          <w:rStyle w:val="NormalTok"/>
+        </w:rPr>
+        <w:t xml:space="preserve">), </w:t>
+      </w:r>
+      <w:r>
+        <w:rPr>
+          <w:rStyle w:val="AttributeTok"/>
+        </w:rPr>
+        <w:t xml:space="preserve">names_to =</w:t>
       </w:r>
       <w:r>
         <w:rPr>
@@ -6686,39 +6605,39 @@
       </w:r>
       <w:r>
         <w:rPr>
-          <w:rStyle w:val="FunctionTok"/>
-        </w:rPr>
-        <w:t xml:space="preserve">ifelse</w:t>
-      </w:r>
-      <w:r>
-        <w:rPr>
-          <w:rStyle w:val="NormalTok"/>
-        </w:rPr>
-        <w:t xml:space="preserve">(</w:t>
-      </w:r>
-      <w:r>
-        <w:rPr>
-          <w:rStyle w:val="FunctionTok"/>
-        </w:rPr>
-        <w:t xml:space="preserve">is.na</w:t>
-      </w:r>
-      <w:r>
-        <w:rPr>
-          <w:rStyle w:val="NormalTok"/>
-        </w:rPr>
-        <w:t xml:space="preserve">(multiplier),BPUV,BPUV</w:t>
-      </w:r>
-      <w:r>
-        <w:rPr>
-          <w:rStyle w:val="SpecialCharTok"/>
-        </w:rPr>
-        <w:t xml:space="preserve">*</w:t>
-      </w:r>
-      <w:r>
-        <w:rPr>
-          <w:rStyle w:val="NormalTok"/>
-        </w:rPr>
-        <w:t xml:space="preserve">multiplier)) </w:t>
+          <w:rStyle w:val="StringTok"/>
+        </w:rPr>
+        <w:t xml:space="preserve">"Taxa"</w:t>
+      </w:r>
+      <w:r>
+        <w:rPr>
+          <w:rStyle w:val="NormalTok"/>
+        </w:rPr>
+        <w:t xml:space="preserve">, </w:t>
+      </w:r>
+      <w:r>
+        <w:rPr>
+          <w:rStyle w:val="AttributeTok"/>
+        </w:rPr>
+        <w:t xml:space="preserve">values_to =</w:t>
+      </w:r>
+      <w:r>
+        <w:rPr>
+          <w:rStyle w:val="NormalTok"/>
+        </w:rPr>
+        <w:t xml:space="preserve"> </w:t>
+      </w:r>
+      <w:r>
+        <w:rPr>
+          <w:rStyle w:val="StringTok"/>
+        </w:rPr>
+        <w:t xml:space="preserve">"BPUV"</w:t>
+      </w:r>
+      <w:r>
+        <w:rPr>
+          <w:rStyle w:val="NormalTok"/>
+        </w:rPr>
+        <w:t xml:space="preserve">) </w:t>
       </w:r>
       <w:r>
         <w:rPr>
@@ -6737,21 +6656,6 @@
       </w:r>
       <w:r>
         <w:rPr>
-          <w:rStyle w:val="CommentTok"/>
-        </w:rPr>
-        <w:t xml:space="preserve">#Adjust all values to within the bounds of maximum amount seen</w:t>
-      </w:r>
-      <w:r>
-        <w:br/>
-      </w:r>
-      <w:r>
-        <w:rPr>
-          <w:rStyle w:val="NormalTok"/>
-        </w:rPr>
-        <w:t xml:space="preserve">  </w:t>
-      </w:r>
-      <w:r>
-        <w:rPr>
           <w:rStyle w:val="FunctionTok"/>
         </w:rPr>
         <w:t xml:space="preserve">left_join</w:t>
@@ -6760,304 +6664,7 @@
         <w:rPr>
           <w:rStyle w:val="NormalTok"/>
         </w:rPr>
-        <w:t xml:space="preserve">(zoop_data_LCM_max) </w:t>
-      </w:r>
-      <w:r>
-        <w:rPr>
-          <w:rStyle w:val="SpecialCharTok"/>
-        </w:rPr>
-        <w:t xml:space="preserve">%&gt;%</w:t>
-      </w:r>
-      <w:r>
-        <w:rPr>
-          <w:rStyle w:val="NormalTok"/>
-        </w:rPr>
-        <w:t xml:space="preserve"> </w:t>
-      </w:r>
-      <w:r>
-        <w:rPr>
-          <w:rStyle w:val="FunctionTok"/>
-        </w:rPr>
-        <w:t xml:space="preserve">mutate</w:t>
-      </w:r>
-      <w:r>
-        <w:rPr>
-          <w:rStyle w:val="NormalTok"/>
-        </w:rPr>
-        <w:t xml:space="preserve">(</w:t>
-      </w:r>
-      <w:r>
-        <w:rPr>
-          <w:rStyle w:val="AttributeTok"/>
-        </w:rPr>
-        <w:t xml:space="preserve">BPUV_adjusted=</w:t>
-      </w:r>
-      <w:r>
-        <w:rPr>
-          <w:rStyle w:val="FunctionTok"/>
-        </w:rPr>
-        <w:t xml:space="preserve">ifelse</w:t>
-      </w:r>
-      <w:r>
-        <w:rPr>
-          <w:rStyle w:val="NormalTok"/>
-        </w:rPr>
-        <w:t xml:space="preserve">(BPUV_adjusted</w:t>
-      </w:r>
-      <w:r>
-        <w:rPr>
-          <w:rStyle w:val="SpecialCharTok"/>
-        </w:rPr>
-        <w:t xml:space="preserve">&gt;</w:t>
-      </w:r>
-      <w:r>
-        <w:rPr>
-          <w:rStyle w:val="NormalTok"/>
-        </w:rPr>
-        <w:t xml:space="preserve">BPUV_max, BPUV_max, BPUV_adjusted)) </w:t>
-      </w:r>
-      <w:r>
-        <w:rPr>
-          <w:rStyle w:val="SpecialCharTok"/>
-        </w:rPr>
-        <w:t xml:space="preserve">%&gt;%</w:t>
-      </w:r>
-      <w:r>
-        <w:br/>
-      </w:r>
-      <w:r>
-        <w:rPr>
-          <w:rStyle w:val="NormalTok"/>
-        </w:rPr>
-        <w:t xml:space="preserve">  </w:t>
-      </w:r>
-      <w:r>
-        <w:rPr>
-          <w:rStyle w:val="FunctionTok"/>
-        </w:rPr>
-        <w:t xml:space="preserve">select</w:t>
-      </w:r>
-      <w:r>
-        <w:rPr>
-          <w:rStyle w:val="NormalTok"/>
-        </w:rPr>
-        <w:t xml:space="preserve">(</w:t>
-      </w:r>
-      <w:r>
-        <w:rPr>
-          <w:rStyle w:val="SpecialCharTok"/>
-        </w:rPr>
-        <w:t xml:space="preserve">-</w:t>
-      </w:r>
-      <w:r>
-        <w:rPr>
-          <w:rStyle w:val="NormalTok"/>
-        </w:rPr>
-        <w:t xml:space="preserve">BPUV,</w:t>
-      </w:r>
-      <w:r>
-        <w:rPr>
-          <w:rStyle w:val="SpecialCharTok"/>
-        </w:rPr>
-        <w:t xml:space="preserve">-</w:t>
-      </w:r>
-      <w:r>
-        <w:rPr>
-          <w:rStyle w:val="NormalTok"/>
-        </w:rPr>
-        <w:t xml:space="preserve">BPUV_max,</w:t>
-      </w:r>
-      <w:r>
-        <w:rPr>
-          <w:rStyle w:val="SpecialCharTok"/>
-        </w:rPr>
-        <w:t xml:space="preserve">-</w:t>
-      </w:r>
-      <w:r>
-        <w:rPr>
-          <w:rStyle w:val="NormalTok"/>
-        </w:rPr>
-        <w:t xml:space="preserve">multiplier) </w:t>
-      </w:r>
-      <w:r>
-        <w:rPr>
-          <w:rStyle w:val="SpecialCharTok"/>
-        </w:rPr>
-        <w:t xml:space="preserve">%&gt;%</w:t>
-      </w:r>
-      <w:r>
-        <w:br/>
-      </w:r>
-      <w:r>
-        <w:rPr>
-          <w:rStyle w:val="NormalTok"/>
-        </w:rPr>
-        <w:t xml:space="preserve">  </w:t>
-      </w:r>
-      <w:r>
-        <w:rPr>
-          <w:rStyle w:val="CommentTok"/>
-        </w:rPr>
-        <w:t xml:space="preserve">#Reformat data to original setup</w:t>
-      </w:r>
-      <w:r>
-        <w:br/>
-      </w:r>
-      <w:r>
-        <w:rPr>
-          <w:rStyle w:val="NormalTok"/>
-        </w:rPr>
-        <w:t xml:space="preserve">  </w:t>
-      </w:r>
-      <w:r>
-        <w:rPr>
-          <w:rStyle w:val="FunctionTok"/>
-        </w:rPr>
-        <w:t xml:space="preserve">pivot_wider</w:t>
-      </w:r>
-      <w:r>
-        <w:rPr>
-          <w:rStyle w:val="NormalTok"/>
-        </w:rPr>
-        <w:t xml:space="preserve">(</w:t>
-      </w:r>
-      <w:r>
-        <w:rPr>
-          <w:rStyle w:val="AttributeTok"/>
-        </w:rPr>
-        <w:t xml:space="preserve">names_from=</w:t>
-      </w:r>
-      <w:r>
-        <w:rPr>
-          <w:rStyle w:val="NormalTok"/>
-        </w:rPr>
-        <w:t xml:space="preserve">Taxa,</w:t>
-      </w:r>
-      <w:r>
-        <w:rPr>
-          <w:rStyle w:val="AttributeTok"/>
-        </w:rPr>
-        <w:t xml:space="preserve">values_from=</w:t>
-      </w:r>
-      <w:r>
-        <w:rPr>
-          <w:rStyle w:val="NormalTok"/>
-        </w:rPr>
-        <w:t xml:space="preserve">BPUV_adjusted) </w:t>
-      </w:r>
-      <w:r>
-        <w:rPr>
-          <w:rStyle w:val="SpecialCharTok"/>
-        </w:rPr>
-        <w:t xml:space="preserve">%&gt;%</w:t>
-      </w:r>
-      <w:r>
-        <w:br/>
-      </w:r>
-      <w:r>
-        <w:rPr>
-          <w:rStyle w:val="NormalTok"/>
-        </w:rPr>
-        <w:t xml:space="preserve">  </w:t>
-      </w:r>
-      <w:r>
-        <w:rPr>
-          <w:rStyle w:val="CommentTok"/>
-        </w:rPr>
-        <w:t xml:space="preserve">#Remove baseline</w:t>
-      </w:r>
-      <w:r>
-        <w:br/>
-      </w:r>
-      <w:r>
-        <w:rPr>
-          <w:rStyle w:val="NormalTok"/>
-        </w:rPr>
-        <w:t xml:space="preserve">  </w:t>
-      </w:r>
-      <w:r>
-        <w:rPr>
-          <w:rStyle w:val="FunctionTok"/>
-        </w:rPr>
-        <w:t xml:space="preserve">filter</w:t>
-      </w:r>
-      <w:r>
-        <w:rPr>
-          <w:rStyle w:val="NormalTok"/>
-        </w:rPr>
-        <w:t xml:space="preserve">(</w:t>
-      </w:r>
-      <w:r>
-        <w:rPr>
-          <w:rStyle w:val="SpecialCharTok"/>
-        </w:rPr>
-        <w:t xml:space="preserve">!</w:t>
-      </w:r>
-      <w:r>
-        <w:rPr>
-          <w:rStyle w:val="NormalTok"/>
-        </w:rPr>
-        <w:t xml:space="preserve">(scenario </w:t>
-      </w:r>
-      <w:r>
-        <w:rPr>
-          <w:rStyle w:val="SpecialCharTok"/>
-        </w:rPr>
-        <w:t xml:space="preserve">%in%</w:t>
-      </w:r>
-      <w:r>
-        <w:rPr>
-          <w:rStyle w:val="NormalTok"/>
-        </w:rPr>
-        <w:t xml:space="preserve"> </w:t>
-      </w:r>
-      <w:r>
-        <w:rPr>
-          <w:rStyle w:val="FunctionTok"/>
-        </w:rPr>
-        <w:t xml:space="preserve">c</w:t>
-      </w:r>
-      <w:r>
-        <w:rPr>
-          <w:rStyle w:val="NormalTok"/>
-        </w:rPr>
-        <w:t xml:space="preserve">(</w:t>
-      </w:r>
-      <w:r>
-        <w:rPr>
-          <w:rStyle w:val="StringTok"/>
-        </w:rPr>
-        <w:t xml:space="preserve">"sal_base_median"</w:t>
-      </w:r>
-      <w:r>
-        <w:rPr>
-          <w:rStyle w:val="NormalTok"/>
-        </w:rPr>
-        <w:t xml:space="preserve">,</w:t>
-      </w:r>
-      <w:r>
-        <w:rPr>
-          <w:rStyle w:val="StringTok"/>
-        </w:rPr>
-        <w:t xml:space="preserve">"sal_base_l95"</w:t>
-      </w:r>
-      <w:r>
-        <w:rPr>
-          <w:rStyle w:val="NormalTok"/>
-        </w:rPr>
-        <w:t xml:space="preserve">,</w:t>
-      </w:r>
-      <w:r>
-        <w:rPr>
-          <w:rStyle w:val="StringTok"/>
-        </w:rPr>
-        <w:t xml:space="preserve">"sal_base_u95"</w:t>
-      </w:r>
-      <w:r>
-        <w:rPr>
-          <w:rStyle w:val="NormalTok"/>
-        </w:rPr>
-        <w:t xml:space="preserve">)))</w:t>
+        <w:t xml:space="preserve">(model_data_for_LCM_adjusted)</w:t>
       </w:r>
     </w:p>
     <w:p>
@@ -7068,7 +6675,461 @@
         <w:rPr>
           <w:rStyle w:val="VerbatimChar"/>
         </w:rPr>
-        <w:t xml:space="preserve">## Joining with `by = join_by(Taxa)`</w:t>
+        <w:t xml:space="preserve">## Joining with `by = join_by(Year, Month, Region, scenario, Taxa)`</w:t>
+      </w:r>
+    </w:p>
+    <w:p>
+      <w:pPr>
+        <w:pStyle w:val="SourceCode"/>
+      </w:pPr>
+      <w:r>
+        <w:rPr>
+          <w:rStyle w:val="CommentTok"/>
+        </w:rPr>
+        <w:t xml:space="preserve">#Multiply values by multiplier. If N/A, it's because they're in the North and South regions, which should remain unaffected.</w:t>
+      </w:r>
+      <w:r>
+        <w:br/>
+      </w:r>
+      <w:r>
+        <w:rPr>
+          <w:rStyle w:val="NormalTok"/>
+        </w:rPr>
+        <w:t xml:space="preserve">zoop_data_LCM_scenarios </w:t>
+      </w:r>
+      <w:r>
+        <w:rPr>
+          <w:rStyle w:val="OtherTok"/>
+        </w:rPr>
+        <w:t xml:space="preserve">&lt;-</w:t>
+      </w:r>
+      <w:r>
+        <w:rPr>
+          <w:rStyle w:val="NormalTok"/>
+        </w:rPr>
+        <w:t xml:space="preserve"> zoop_data_LCM_expanded </w:t>
+      </w:r>
+      <w:r>
+        <w:rPr>
+          <w:rStyle w:val="SpecialCharTok"/>
+        </w:rPr>
+        <w:t xml:space="preserve">%&gt;%</w:t>
+      </w:r>
+      <w:r>
+        <w:rPr>
+          <w:rStyle w:val="NormalTok"/>
+        </w:rPr>
+        <w:t xml:space="preserve"> </w:t>
+      </w:r>
+      <w:r>
+        <w:rPr>
+          <w:rStyle w:val="FunctionTok"/>
+        </w:rPr>
+        <w:t xml:space="preserve">mutate</w:t>
+      </w:r>
+      <w:r>
+        <w:rPr>
+          <w:rStyle w:val="NormalTok"/>
+        </w:rPr>
+        <w:t xml:space="preserve">(</w:t>
+      </w:r>
+      <w:r>
+        <w:rPr>
+          <w:rStyle w:val="AttributeTok"/>
+        </w:rPr>
+        <w:t xml:space="preserve">BPUV_adjusted=</w:t>
+      </w:r>
+      <w:r>
+        <w:rPr>
+          <w:rStyle w:val="NormalTok"/>
+        </w:rPr>
+        <w:t xml:space="preserve"> </w:t>
+      </w:r>
+      <w:r>
+        <w:rPr>
+          <w:rStyle w:val="FunctionTok"/>
+        </w:rPr>
+        <w:t xml:space="preserve">ifelse</w:t>
+      </w:r>
+      <w:r>
+        <w:rPr>
+          <w:rStyle w:val="NormalTok"/>
+        </w:rPr>
+        <w:t xml:space="preserve">(</w:t>
+      </w:r>
+      <w:r>
+        <w:rPr>
+          <w:rStyle w:val="FunctionTok"/>
+        </w:rPr>
+        <w:t xml:space="preserve">is.na</w:t>
+      </w:r>
+      <w:r>
+        <w:rPr>
+          <w:rStyle w:val="NormalTok"/>
+        </w:rPr>
+        <w:t xml:space="preserve">(multiplier),BPUV,BPUV</w:t>
+      </w:r>
+      <w:r>
+        <w:rPr>
+          <w:rStyle w:val="SpecialCharTok"/>
+        </w:rPr>
+        <w:t xml:space="preserve">*</w:t>
+      </w:r>
+      <w:r>
+        <w:rPr>
+          <w:rStyle w:val="NormalTok"/>
+        </w:rPr>
+        <w:t xml:space="preserve">multiplier)) </w:t>
+      </w:r>
+      <w:r>
+        <w:rPr>
+          <w:rStyle w:val="SpecialCharTok"/>
+        </w:rPr>
+        <w:t xml:space="preserve">%&gt;%</w:t>
+      </w:r>
+      <w:r>
+        <w:br/>
+      </w:r>
+      <w:r>
+        <w:rPr>
+          <w:rStyle w:val="NormalTok"/>
+        </w:rPr>
+        <w:t xml:space="preserve">  </w:t>
+      </w:r>
+      <w:r>
+        <w:rPr>
+          <w:rStyle w:val="CommentTok"/>
+        </w:rPr>
+        <w:t xml:space="preserve">#Adjust all values to within the bounds of maximum amount seen</w:t>
+      </w:r>
+      <w:r>
+        <w:br/>
+      </w:r>
+      <w:r>
+        <w:rPr>
+          <w:rStyle w:val="NormalTok"/>
+        </w:rPr>
+        <w:t xml:space="preserve">  </w:t>
+      </w:r>
+      <w:r>
+        <w:rPr>
+          <w:rStyle w:val="FunctionTok"/>
+        </w:rPr>
+        <w:t xml:space="preserve">left_join</w:t>
+      </w:r>
+      <w:r>
+        <w:rPr>
+          <w:rStyle w:val="NormalTok"/>
+        </w:rPr>
+        <w:t xml:space="preserve">(zoop_data_LCM_max) </w:t>
+      </w:r>
+      <w:r>
+        <w:rPr>
+          <w:rStyle w:val="SpecialCharTok"/>
+        </w:rPr>
+        <w:t xml:space="preserve">%&gt;%</w:t>
+      </w:r>
+      <w:r>
+        <w:rPr>
+          <w:rStyle w:val="NormalTok"/>
+        </w:rPr>
+        <w:t xml:space="preserve"> </w:t>
+      </w:r>
+      <w:r>
+        <w:rPr>
+          <w:rStyle w:val="FunctionTok"/>
+        </w:rPr>
+        <w:t xml:space="preserve">mutate</w:t>
+      </w:r>
+      <w:r>
+        <w:rPr>
+          <w:rStyle w:val="NormalTok"/>
+        </w:rPr>
+        <w:t xml:space="preserve">(</w:t>
+      </w:r>
+      <w:r>
+        <w:rPr>
+          <w:rStyle w:val="AttributeTok"/>
+        </w:rPr>
+        <w:t xml:space="preserve">BPUV_adjusted=</w:t>
+      </w:r>
+      <w:r>
+        <w:rPr>
+          <w:rStyle w:val="FunctionTok"/>
+        </w:rPr>
+        <w:t xml:space="preserve">ifelse</w:t>
+      </w:r>
+      <w:r>
+        <w:rPr>
+          <w:rStyle w:val="NormalTok"/>
+        </w:rPr>
+        <w:t xml:space="preserve">(BPUV_adjusted</w:t>
+      </w:r>
+      <w:r>
+        <w:rPr>
+          <w:rStyle w:val="SpecialCharTok"/>
+        </w:rPr>
+        <w:t xml:space="preserve">&gt;</w:t>
+      </w:r>
+      <w:r>
+        <w:rPr>
+          <w:rStyle w:val="NormalTok"/>
+        </w:rPr>
+        <w:t xml:space="preserve">BPUV_max, BPUV_max, BPUV_adjusted)) </w:t>
+      </w:r>
+      <w:r>
+        <w:rPr>
+          <w:rStyle w:val="SpecialCharTok"/>
+        </w:rPr>
+        <w:t xml:space="preserve">%&gt;%</w:t>
+      </w:r>
+      <w:r>
+        <w:br/>
+      </w:r>
+      <w:r>
+        <w:rPr>
+          <w:rStyle w:val="NormalTok"/>
+        </w:rPr>
+        <w:t xml:space="preserve">  </w:t>
+      </w:r>
+      <w:r>
+        <w:rPr>
+          <w:rStyle w:val="FunctionTok"/>
+        </w:rPr>
+        <w:t xml:space="preserve">select</w:t>
+      </w:r>
+      <w:r>
+        <w:rPr>
+          <w:rStyle w:val="NormalTok"/>
+        </w:rPr>
+        <w:t xml:space="preserve">(</w:t>
+      </w:r>
+      <w:r>
+        <w:rPr>
+          <w:rStyle w:val="SpecialCharTok"/>
+        </w:rPr>
+        <w:t xml:space="preserve">-</w:t>
+      </w:r>
+      <w:r>
+        <w:rPr>
+          <w:rStyle w:val="NormalTok"/>
+        </w:rPr>
+        <w:t xml:space="preserve">BPUV,</w:t>
+      </w:r>
+      <w:r>
+        <w:rPr>
+          <w:rStyle w:val="SpecialCharTok"/>
+        </w:rPr>
+        <w:t xml:space="preserve">-</w:t>
+      </w:r>
+      <w:r>
+        <w:rPr>
+          <w:rStyle w:val="NormalTok"/>
+        </w:rPr>
+        <w:t xml:space="preserve">BPUV_max,</w:t>
+      </w:r>
+      <w:r>
+        <w:rPr>
+          <w:rStyle w:val="SpecialCharTok"/>
+        </w:rPr>
+        <w:t xml:space="preserve">-</w:t>
+      </w:r>
+      <w:r>
+        <w:rPr>
+          <w:rStyle w:val="NormalTok"/>
+        </w:rPr>
+        <w:t xml:space="preserve">multiplier) </w:t>
+      </w:r>
+      <w:r>
+        <w:rPr>
+          <w:rStyle w:val="SpecialCharTok"/>
+        </w:rPr>
+        <w:t xml:space="preserve">%&gt;%</w:t>
+      </w:r>
+      <w:r>
+        <w:br/>
+      </w:r>
+      <w:r>
+        <w:rPr>
+          <w:rStyle w:val="NormalTok"/>
+        </w:rPr>
+        <w:t xml:space="preserve">  </w:t>
+      </w:r>
+      <w:r>
+        <w:rPr>
+          <w:rStyle w:val="CommentTok"/>
+        </w:rPr>
+        <w:t xml:space="preserve">#Reformat data to original setup</w:t>
+      </w:r>
+      <w:r>
+        <w:br/>
+      </w:r>
+      <w:r>
+        <w:rPr>
+          <w:rStyle w:val="NormalTok"/>
+        </w:rPr>
+        <w:t xml:space="preserve">  </w:t>
+      </w:r>
+      <w:r>
+        <w:rPr>
+          <w:rStyle w:val="FunctionTok"/>
+        </w:rPr>
+        <w:t xml:space="preserve">pivot_wider</w:t>
+      </w:r>
+      <w:r>
+        <w:rPr>
+          <w:rStyle w:val="NormalTok"/>
+        </w:rPr>
+        <w:t xml:space="preserve">(</w:t>
+      </w:r>
+      <w:r>
+        <w:rPr>
+          <w:rStyle w:val="AttributeTok"/>
+        </w:rPr>
+        <w:t xml:space="preserve">names_from=</w:t>
+      </w:r>
+      <w:r>
+        <w:rPr>
+          <w:rStyle w:val="NormalTok"/>
+        </w:rPr>
+        <w:t xml:space="preserve">Taxa,</w:t>
+      </w:r>
+      <w:r>
+        <w:rPr>
+          <w:rStyle w:val="AttributeTok"/>
+        </w:rPr>
+        <w:t xml:space="preserve">values_from=</w:t>
+      </w:r>
+      <w:r>
+        <w:rPr>
+          <w:rStyle w:val="NormalTok"/>
+        </w:rPr>
+        <w:t xml:space="preserve">BPUV_adjusted) </w:t>
+      </w:r>
+      <w:r>
+        <w:rPr>
+          <w:rStyle w:val="SpecialCharTok"/>
+        </w:rPr>
+        <w:t xml:space="preserve">%&gt;%</w:t>
+      </w:r>
+      <w:r>
+        <w:br/>
+      </w:r>
+      <w:r>
+        <w:rPr>
+          <w:rStyle w:val="NormalTok"/>
+        </w:rPr>
+        <w:t xml:space="preserve">  </w:t>
+      </w:r>
+      <w:r>
+        <w:rPr>
+          <w:rStyle w:val="CommentTok"/>
+        </w:rPr>
+        <w:t xml:space="preserve">#Remove baseline</w:t>
+      </w:r>
+      <w:r>
+        <w:br/>
+      </w:r>
+      <w:r>
+        <w:rPr>
+          <w:rStyle w:val="NormalTok"/>
+        </w:rPr>
+        <w:t xml:space="preserve">  </w:t>
+      </w:r>
+      <w:r>
+        <w:rPr>
+          <w:rStyle w:val="FunctionTok"/>
+        </w:rPr>
+        <w:t xml:space="preserve">filter</w:t>
+      </w:r>
+      <w:r>
+        <w:rPr>
+          <w:rStyle w:val="NormalTok"/>
+        </w:rPr>
+        <w:t xml:space="preserve">(</w:t>
+      </w:r>
+      <w:r>
+        <w:rPr>
+          <w:rStyle w:val="SpecialCharTok"/>
+        </w:rPr>
+        <w:t xml:space="preserve">!</w:t>
+      </w:r>
+      <w:r>
+        <w:rPr>
+          <w:rStyle w:val="NormalTok"/>
+        </w:rPr>
+        <w:t xml:space="preserve">(scenario </w:t>
+      </w:r>
+      <w:r>
+        <w:rPr>
+          <w:rStyle w:val="SpecialCharTok"/>
+        </w:rPr>
+        <w:t xml:space="preserve">%in%</w:t>
+      </w:r>
+      <w:r>
+        <w:rPr>
+          <w:rStyle w:val="NormalTok"/>
+        </w:rPr>
+        <w:t xml:space="preserve"> </w:t>
+      </w:r>
+      <w:r>
+        <w:rPr>
+          <w:rStyle w:val="FunctionTok"/>
+        </w:rPr>
+        <w:t xml:space="preserve">c</w:t>
+      </w:r>
+      <w:r>
+        <w:rPr>
+          <w:rStyle w:val="NormalTok"/>
+        </w:rPr>
+        <w:t xml:space="preserve">(</w:t>
+      </w:r>
+      <w:r>
+        <w:rPr>
+          <w:rStyle w:val="StringTok"/>
+        </w:rPr>
+        <w:t xml:space="preserve">"sal_base_median"</w:t>
+      </w:r>
+      <w:r>
+        <w:rPr>
+          <w:rStyle w:val="NormalTok"/>
+        </w:rPr>
+        <w:t xml:space="preserve">,</w:t>
+      </w:r>
+      <w:r>
+        <w:rPr>
+          <w:rStyle w:val="StringTok"/>
+        </w:rPr>
+        <w:t xml:space="preserve">"sal_base_l95"</w:t>
+      </w:r>
+      <w:r>
+        <w:rPr>
+          <w:rStyle w:val="NormalTok"/>
+        </w:rPr>
+        <w:t xml:space="preserve">,</w:t>
+      </w:r>
+      <w:r>
+        <w:rPr>
+          <w:rStyle w:val="StringTok"/>
+        </w:rPr>
+        <w:t xml:space="preserve">"sal_base_u95"</w:t>
+      </w:r>
+      <w:r>
+        <w:rPr>
+          <w:rStyle w:val="NormalTok"/>
+        </w:rPr>
+        <w:t xml:space="preserve">)))</w:t>
+      </w:r>
+    </w:p>
+    <w:p>
+      <w:pPr>
+        <w:pStyle w:val="SourceCode"/>
+      </w:pPr>
+      <w:r>
+        <w:rPr>
+          <w:rStyle w:val="VerbatimChar"/>
+        </w:rPr>
+        <w:t xml:space="preserve">## Joining with `by = join_by(Region, Taxa)`</w:t>
       </w:r>
     </w:p>
     <w:p>

</xml_diff>

<commit_message>
Fixed predict function in X2-salinity model. Fixed salinity-zoop model Rmd to account for Eurytemora name change in zooper. Re-run all alts based on the predict function fix.
</commit_message>
<xml_diff>
--- a/Salinity_Zooplankton_analysis/Zooplankton-data-input-for-LCM.docx
+++ b/Salinity_Zooplankton_analysis/Zooplankton-data-input-for-LCM.docx
@@ -6243,7 +6243,7 @@
         <w:rPr>
           <w:rStyle w:val="NormalTok"/>
         </w:rPr>
-        <w:t xml:space="preserve">(Taxa,Region) </w:t>
+        <w:t xml:space="preserve">(Taxa,Month,Region) </w:t>
       </w:r>
       <w:r>
         <w:rPr>
@@ -6308,7 +6308,7 @@
         <w:rPr>
           <w:rStyle w:val="VerbatimChar"/>
         </w:rPr>
-        <w:t xml:space="preserve">## `summarise()` has grouped output by 'Taxa'. You can override using the</w:t>
+        <w:t xml:space="preserve">## `summarise()` has grouped output by 'Taxa', 'Month'. You can override using the</w:t>
       </w:r>
       <w:r>
         <w:br/>
@@ -7129,7 +7129,7 @@
         <w:rPr>
           <w:rStyle w:val="VerbatimChar"/>
         </w:rPr>
-        <w:t xml:space="preserve">## Joining with `by = join_by(Region, Taxa)`</w:t>
+        <w:t xml:space="preserve">## Joining with `by = join_by(Month, Region, Taxa)`</w:t>
       </w:r>
     </w:p>
     <w:p>
@@ -8477,7 +8477,7 @@
         <w:rPr>
           <w:rStyle w:val="StringTok"/>
         </w:rPr>
-        <w:t xml:space="preserve">"FlowZoopData_2022ROC_EffectsAnalysis_CohortYear.csv"</w:t>
+        <w:t xml:space="preserve">"FlowZoopData_2022ROC_EffectsAnalysis_CohortYear_2024-09-05.csv"</w:t>
       </w:r>
       <w:r>
         <w:rPr>

</xml_diff>